<commit_message>
console correct incorrect answer
</commit_message>
<xml_diff>
--- a/q and ans.docx
+++ b/q and ans.docx
@@ -69,27 +69,7 @@
           <w:szCs w:val="27"/>
           <w:shd w:val="clear" w:color="auto" w:fill="FFFFFF"/>
         </w:rPr>
-        <w:t>&lt;scri</w:t>
-      </w:r>
-      <w:r>
-        <w:rPr>
-          <w:rFonts w:ascii="Segoe UI" w:hAnsi="Segoe UI" w:cs="Segoe UI"/>
-          <w:color w:val="000000"/>
-          <w:sz w:val="27"/>
-          <w:szCs w:val="27"/>
-          <w:shd w:val="clear" w:color="auto" w:fill="FFFFFF"/>
-        </w:rPr>
-        <w:t>pt</w:t>
-      </w:r>
-      <w:r>
-        <w:rPr>
-          <w:rFonts w:ascii="Segoe UI" w:hAnsi="Segoe UI" w:cs="Segoe UI"/>
-          <w:color w:val="000000"/>
-          <w:sz w:val="27"/>
-          <w:szCs w:val="27"/>
-          <w:shd w:val="clear" w:color="auto" w:fill="FFFFFF"/>
-        </w:rPr>
-        <w:t>&gt;</w:t>
+        <w:t>&lt;script&gt;</w:t>
       </w:r>
       <w:r>
         <w:rPr>
@@ -132,17 +112,7 @@
           <w:szCs w:val="27"/>
           <w:shd w:val="clear" w:color="auto" w:fill="FFFFFF"/>
         </w:rPr>
-        <w:t>java</w:t>
-      </w:r>
-      <w:r>
-        <w:rPr>
-          <w:rFonts w:ascii="Segoe UI" w:hAnsi="Segoe UI" w:cs="Segoe UI"/>
-          <w:color w:val="000000"/>
-          <w:sz w:val="27"/>
-          <w:szCs w:val="27"/>
-          <w:shd w:val="clear" w:color="auto" w:fill="FFFFFF"/>
-        </w:rPr>
-        <w:t>script</w:t>
+        <w:t>javascript</w:t>
       </w:r>
       <w:proofErr w:type="spellEnd"/>
       <w:r>
@@ -153,17 +123,7 @@
           <w:szCs w:val="27"/>
           <w:shd w:val="clear" w:color="auto" w:fill="FFFFFF"/>
         </w:rPr>
-        <w:t xml:space="preserve"> </w:t>
-      </w:r>
-      <w:r>
-        <w:rPr>
-          <w:rFonts w:ascii="Segoe UI" w:hAnsi="Segoe UI" w:cs="Segoe UI"/>
-          <w:color w:val="000000"/>
-          <w:sz w:val="27"/>
-          <w:szCs w:val="27"/>
-          <w:shd w:val="clear" w:color="auto" w:fill="FFFFFF"/>
-        </w:rPr>
-        <w:t>&gt;</w:t>
+        <w:t xml:space="preserve"> &gt;</w:t>
       </w:r>
     </w:p>
     <w:p>
@@ -246,47 +206,17 @@
     </w:p>
     <w:p>
       <w:r>
-        <w:t>The &lt;</w:t>
-      </w:r>
-      <w:r>
-        <w:t>header</w:t>
-      </w:r>
-      <w:r>
-        <w:t>&gt; section</w:t>
-      </w:r>
-    </w:p>
-    <w:p>
-      <w:r>
-        <w:t>The &lt;</w:t>
-      </w:r>
-      <w:r>
-        <w:t>head</w:t>
-      </w:r>
-      <w:r>
-        <w:t>&gt; section</w:t>
-      </w:r>
-    </w:p>
-    <w:p>
-      <w:r>
-        <w:t>Both t</w:t>
-      </w:r>
-      <w:r>
-        <w:t>he &lt;body&gt; section</w:t>
-      </w:r>
-      <w:r>
-        <w:t xml:space="preserve"> and t</w:t>
-      </w:r>
-      <w:r>
-        <w:t>he &lt;</w:t>
-      </w:r>
-      <w:r>
-        <w:t>head</w:t>
-      </w:r>
-      <w:r>
-        <w:t>&gt; section</w:t>
-      </w:r>
-      <w:r>
-        <w:t xml:space="preserve"> are correct</w:t>
+        <w:t>The &lt;header&gt; section</w:t>
+      </w:r>
+    </w:p>
+    <w:p>
+      <w:r>
+        <w:t>The &lt;head&gt; section</w:t>
+      </w:r>
+    </w:p>
+    <w:p>
+      <w:r>
+        <w:t>Both the &lt;body&gt; section and the &lt;head&gt; section are correct</w:t>
       </w:r>
       <w:r>
         <w:t xml:space="preserve">    </w:t>
@@ -576,17 +506,7 @@
           <w:szCs w:val="27"/>
           <w:shd w:val="clear" w:color="auto" w:fill="FFFFFF"/>
         </w:rPr>
-        <w:t>alert</w:t>
-      </w:r>
-      <w:r>
-        <w:rPr>
-          <w:rFonts w:ascii="Segoe UI" w:hAnsi="Segoe UI" w:cs="Segoe UI"/>
-          <w:color w:val="000000"/>
-          <w:sz w:val="27"/>
-          <w:szCs w:val="27"/>
-          <w:shd w:val="clear" w:color="auto" w:fill="FFFFFF"/>
-        </w:rPr>
-        <w:t>(</w:t>
+        <w:t>alert(</w:t>
       </w:r>
       <w:proofErr w:type="gramEnd"/>
       <w:r>
@@ -698,17 +618,7 @@
           <w:szCs w:val="27"/>
           <w:shd w:val="clear" w:color="auto" w:fill="FFFFFF"/>
         </w:rPr>
-        <w:t>msg</w:t>
-      </w:r>
-      <w:r>
-        <w:rPr>
-          <w:rFonts w:ascii="Segoe UI" w:hAnsi="Segoe UI" w:cs="Segoe UI"/>
-          <w:color w:val="000000"/>
-          <w:sz w:val="27"/>
-          <w:szCs w:val="27"/>
-          <w:shd w:val="clear" w:color="auto" w:fill="FFFFFF"/>
-        </w:rPr>
-        <w:t>Box</w:t>
+        <w:t>msgBox</w:t>
       </w:r>
       <w:proofErr w:type="spellEnd"/>
       <w:r>
@@ -858,17 +768,7 @@
           <w:szCs w:val="27"/>
           <w:shd w:val="clear" w:color="auto" w:fill="FFFFFF"/>
         </w:rPr>
-        <w:t xml:space="preserve">function </w:t>
-      </w:r>
-      <w:r>
-        <w:rPr>
-          <w:rFonts w:ascii="Segoe UI" w:hAnsi="Segoe UI" w:cs="Segoe UI"/>
-          <w:color w:val="000000"/>
-          <w:sz w:val="27"/>
-          <w:szCs w:val="27"/>
-          <w:shd w:val="clear" w:color="auto" w:fill="FFFFFF"/>
-        </w:rPr>
-        <w:t xml:space="preserve">= </w:t>
+        <w:t xml:space="preserve">function = </w:t>
       </w:r>
       <w:proofErr w:type="spellStart"/>
       <w:proofErr w:type="gramStart"/>
@@ -924,27 +824,7 @@
           <w:szCs w:val="27"/>
           <w:shd w:val="clear" w:color="auto" w:fill="FFFFFF"/>
         </w:rPr>
-        <w:t>function</w:t>
-      </w:r>
-      <w:r>
-        <w:rPr>
-          <w:rFonts w:ascii="Segoe UI" w:hAnsi="Segoe UI" w:cs="Segoe UI"/>
-          <w:color w:val="000000"/>
-          <w:sz w:val="27"/>
-          <w:szCs w:val="27"/>
-          <w:shd w:val="clear" w:color="auto" w:fill="FFFFFF"/>
-        </w:rPr>
-        <w:t>:</w:t>
-      </w:r>
-      <w:r>
-        <w:rPr>
-          <w:rFonts w:ascii="Segoe UI" w:hAnsi="Segoe UI" w:cs="Segoe UI"/>
-          <w:color w:val="000000"/>
-          <w:sz w:val="27"/>
-          <w:szCs w:val="27"/>
-          <w:shd w:val="clear" w:color="auto" w:fill="FFFFFF"/>
-        </w:rPr>
-        <w:t xml:space="preserve"> </w:t>
+        <w:t xml:space="preserve">function: </w:t>
       </w:r>
       <w:proofErr w:type="spellStart"/>
       <w:proofErr w:type="gramStart"/>
@@ -1001,17 +881,7 @@
           <w:szCs w:val="27"/>
           <w:shd w:val="clear" w:color="auto" w:fill="FFFFFF"/>
         </w:rPr>
-        <w:t xml:space="preserve">function </w:t>
-      </w:r>
-      <w:r>
-        <w:rPr>
-          <w:rFonts w:ascii="Segoe UI" w:hAnsi="Segoe UI" w:cs="Segoe UI"/>
-          <w:color w:val="000000"/>
-          <w:sz w:val="27"/>
-          <w:szCs w:val="27"/>
-          <w:shd w:val="clear" w:color="auto" w:fill="FFFFFF"/>
-        </w:rPr>
-        <w:t>!</w:t>
+        <w:t>function !</w:t>
       </w:r>
       <w:proofErr w:type="spellStart"/>
       <w:r>
@@ -1172,17 +1042,7 @@
           <w:szCs w:val="27"/>
           <w:shd w:val="clear" w:color="auto" w:fill="FFFFFF"/>
         </w:rPr>
-        <w:t xml:space="preserve">call </w:t>
-      </w:r>
-      <w:r>
-        <w:rPr>
-          <w:rFonts w:ascii="Segoe UI" w:hAnsi="Segoe UI" w:cs="Segoe UI"/>
-          <w:color w:val="000000"/>
-          <w:sz w:val="27"/>
-          <w:szCs w:val="27"/>
-          <w:shd w:val="clear" w:color="auto" w:fill="FFFFFF"/>
-        </w:rPr>
-        <w:t xml:space="preserve">function </w:t>
+        <w:t xml:space="preserve">call function </w:t>
       </w:r>
       <w:proofErr w:type="spellStart"/>
       <w:proofErr w:type="gramStart"/>
@@ -1470,17 +1330,7 @@
           <w:szCs w:val="27"/>
           <w:shd w:val="clear" w:color="auto" w:fill="FFFFFF"/>
         </w:rPr>
-        <w:t xml:space="preserve"> == 5</w:t>
-      </w:r>
-      <w:r>
-        <w:rPr>
-          <w:rFonts w:ascii="Segoe UI" w:hAnsi="Segoe UI" w:cs="Segoe UI"/>
-          <w:color w:val="000000"/>
-          <w:sz w:val="27"/>
-          <w:szCs w:val="27"/>
-          <w:shd w:val="clear" w:color="auto" w:fill="FFFFFF"/>
-        </w:rPr>
-        <w:t xml:space="preserve"> then</w:t>
+        <w:t xml:space="preserve"> == 5 then</w:t>
       </w:r>
     </w:p>
     <w:p>
@@ -1694,17 +1544,7 @@
           <w:szCs w:val="27"/>
           <w:shd w:val="clear" w:color="auto" w:fill="FFFFFF"/>
         </w:rPr>
-        <w:t xml:space="preserve"> &lt;=10) </w:t>
-      </w:r>
-      <w:r>
-        <w:rPr>
-          <w:rFonts w:ascii="Segoe UI" w:hAnsi="Segoe UI" w:cs="Segoe UI"/>
-          <w:color w:val="000000"/>
-          <w:sz w:val="27"/>
-          <w:szCs w:val="27"/>
-          <w:shd w:val="clear" w:color="auto" w:fill="FFFFFF"/>
-        </w:rPr>
-        <w:t xml:space="preserve">   </w:t>
+        <w:t xml:space="preserve"> &lt;=10)    </w:t>
       </w:r>
       <w:r>
         <w:t>CORRECT</w:t>
@@ -2098,7 +1938,27 @@
           <w:szCs w:val="27"/>
           <w:shd w:val="clear" w:color="auto" w:fill="FFFFFF"/>
         </w:rPr>
-        <w:t>fir (</w:t>
+        <w:t>f</w:t>
+      </w:r>
+      <w:r>
+        <w:rPr>
+          <w:rFonts w:ascii="Segoe UI" w:hAnsi="Segoe UI" w:cs="Segoe UI"/>
+          <w:color w:val="000000"/>
+          <w:sz w:val="27"/>
+          <w:szCs w:val="27"/>
+          <w:shd w:val="clear" w:color="auto" w:fill="FFFFFF"/>
+        </w:rPr>
+        <w:t>o</w:t>
+      </w:r>
+      <w:r>
+        <w:rPr>
+          <w:rFonts w:ascii="Segoe UI" w:hAnsi="Segoe UI" w:cs="Segoe UI"/>
+          <w:color w:val="000000"/>
+          <w:sz w:val="27"/>
+          <w:szCs w:val="27"/>
+          <w:shd w:val="clear" w:color="auto" w:fill="FFFFFF"/>
+        </w:rPr>
+        <w:t>r (</w:t>
       </w:r>
       <w:proofErr w:type="spellStart"/>
       <w:r>
@@ -2181,17 +2041,7 @@
           <w:shd w:val="clear" w:color="auto" w:fill="FFFFFF"/>
         </w:rPr>
         <w:lastRenderedPageBreak/>
-        <w:t xml:space="preserve"> </w:t>
-      </w:r>
-      <w:r>
-        <w:rPr>
-          <w:rFonts w:ascii="Segoe UI" w:hAnsi="Segoe UI" w:cs="Segoe UI"/>
-          <w:color w:val="000000"/>
-          <w:sz w:val="27"/>
-          <w:szCs w:val="27"/>
-          <w:shd w:val="clear" w:color="auto" w:fill="FFFFFF"/>
-        </w:rPr>
-        <w:t>How can you add a comment in a JavaScript?</w:t>
+        <w:t xml:space="preserve"> How can you add a comment in a JavaScript?</w:t>
       </w:r>
     </w:p>
     <w:p>
@@ -2363,7 +2213,7 @@
             <w:szCs w:val="27"/>
             <w:shd w:val="clear" w:color="auto" w:fill="FFFFFF"/>
           </w:rPr>
-          <w:t>https://www.w3schools.com/quiztest/quizt</w:t>
+          <w:t>https:/</w:t>
         </w:r>
         <w:r>
           <w:rPr>
@@ -2373,7 +2223,7 @@
             <w:szCs w:val="27"/>
             <w:shd w:val="clear" w:color="auto" w:fill="FFFFFF"/>
           </w:rPr>
-          <w:t>e</w:t>
+          <w:t>/</w:t>
         </w:r>
         <w:r>
           <w:rPr>
@@ -2383,7 +2233,7 @@
             <w:szCs w:val="27"/>
             <w:shd w:val="clear" w:color="auto" w:fill="FFFFFF"/>
           </w:rPr>
-          <w:t>st.asp?qtest=JS</w:t>
+          <w:t>www.w3schools.com/quiztest/quiztest.asp?qtest=JS</w:t>
         </w:r>
       </w:hyperlink>
     </w:p>

</xml_diff>